<commit_message>
-Logica agregada para modificar el valor del Peaje
</commit_message>
<xml_diff>
--- a/storage/app/public/docs/CENCAR.docx
+++ b/storage/app/public/docs/CENCAR.docx
@@ -212,7 +212,25 @@
           <w:sz w:val="16"/>
           <w:szCs w:val="16"/>
         </w:rPr>
-        <w:t>${code}</w:t>
+        <w:t>${</w:t>
+      </w:r>
+      <w:proofErr w:type="spellStart"/>
+      <w:r>
+        <w:rPr>
+          <w:rFonts w:ascii="Arial" w:hAnsi="Arial" w:cs="Arial"/>
+          <w:sz w:val="16"/>
+          <w:szCs w:val="16"/>
+        </w:rPr>
+        <w:t>code</w:t>
+      </w:r>
+      <w:proofErr w:type="spellEnd"/>
+      <w:r>
+        <w:rPr>
+          <w:rFonts w:ascii="Arial" w:hAnsi="Arial" w:cs="Arial"/>
+          <w:sz w:val="16"/>
+          <w:szCs w:val="16"/>
+        </w:rPr>
+        <w:t>}</w:t>
       </w:r>
     </w:p>
     <w:p>
@@ -250,7 +268,23 @@
           <w:sz w:val="16"/>
           <w:szCs w:val="16"/>
         </w:rPr>
-        <w:t xml:space="preserve"> Valor: $</w:t>
+        <w:t xml:space="preserve"> Valor: </w:t>
+      </w:r>
+      <w:r>
+        <w:rPr>
+          <w:rFonts w:ascii="Consolas" w:hAnsi="Consolas"/>
+          <w:sz w:val="16"/>
+          <w:szCs w:val="16"/>
+        </w:rPr>
+        <w:t>$</w:t>
+      </w:r>
+      <w:r>
+        <w:rPr>
+          <w:rFonts w:ascii="Consolas" w:hAnsi="Consolas"/>
+          <w:sz w:val="16"/>
+          <w:szCs w:val="16"/>
+        </w:rPr>
+        <w:t>$</w:t>
       </w:r>
       <w:r>
         <w:rPr>
@@ -258,7 +292,25 @@
           <w:sz w:val="16"/>
           <w:szCs w:val="16"/>
         </w:rPr>
-        <w:t>11.000</w:t>
+        <w:t>{</w:t>
+      </w:r>
+      <w:proofErr w:type="spellStart"/>
+      <w:r>
+        <w:rPr>
+          <w:rFonts w:ascii="Arial" w:hAnsi="Arial" w:cs="Arial"/>
+          <w:sz w:val="16"/>
+          <w:szCs w:val="16"/>
+        </w:rPr>
+        <w:t>value</w:t>
+      </w:r>
+      <w:proofErr w:type="spellEnd"/>
+      <w:r>
+        <w:rPr>
+          <w:rFonts w:ascii="Arial" w:hAnsi="Arial" w:cs="Arial"/>
+          <w:sz w:val="16"/>
+          <w:szCs w:val="16"/>
+        </w:rPr>
+        <w:t>}</w:t>
       </w:r>
     </w:p>
     <w:p>
@@ -528,8 +580,18 @@
           <w:sz w:val="16"/>
           <w:szCs w:val="16"/>
         </w:rPr>
-        <w:t xml:space="preserve"> Software: EasyroadToll</w:t>
-      </w:r>
+        <w:t xml:space="preserve"> Software: </w:t>
+      </w:r>
+      <w:proofErr w:type="spellStart"/>
+      <w:r>
+        <w:rPr>
+          <w:rFonts w:ascii="Consolas" w:hAnsi="Consolas"/>
+          <w:sz w:val="16"/>
+          <w:szCs w:val="16"/>
+        </w:rPr>
+        <w:t>EasyroadToll</w:t>
+      </w:r>
+      <w:proofErr w:type="spellEnd"/>
     </w:p>
     <w:sectPr>
       <w:pgSz w:w="12240" w:h="15840"/>

</xml_diff>